<commit_message>
add prediction for mass
</commit_message>
<xml_diff>
--- a/ms_drafts/prediction figure.docx
+++ b/ms_drafts/prediction figure.docx
@@ -8,10 +8,10 @@
           <w:noProof/>
         </w:rPr>
         <w:drawing>
-          <wp:inline distT="0" distB="0" distL="0" distR="0" wp14:anchorId="2B8F1F3E" wp14:editId="3310CD57">
-            <wp:extent cx="3755136" cy="4693920"/>
+          <wp:inline distT="0" distB="0" distL="0" distR="0" wp14:anchorId="575A0F2F" wp14:editId="6B436140">
+            <wp:extent cx="5943600" cy="4572000"/>
             <wp:effectExtent l="0" t="0" r="0" b="0"/>
-            <wp:docPr id="4" name="Picture 4"/>
+            <wp:docPr id="1" name="Picture 1"/>
             <wp:cNvGraphicFramePr>
               <a:graphicFrameLocks xmlns:a="http://schemas.openxmlformats.org/drawingml/2006/main" noChangeAspect="1"/>
             </wp:cNvGraphicFramePr>
@@ -19,7 +19,7 @@
               <a:graphicData uri="http://schemas.openxmlformats.org/drawingml/2006/picture">
                 <pic:pic xmlns:pic="http://schemas.openxmlformats.org/drawingml/2006/picture">
                   <pic:nvPicPr>
-                    <pic:cNvPr id="4" name="isd_future_predictions.jpg"/>
+                    <pic:cNvPr id="1" name="isd_mass_future_plot.jpg"/>
                     <pic:cNvPicPr/>
                   </pic:nvPicPr>
                   <pic:blipFill>
@@ -37,7 +37,7 @@
                   <pic:spPr>
                     <a:xfrm>
                       <a:off x="0" y="0"/>
-                      <a:ext cx="3757941" cy="4697427"/>
+                      <a:ext cx="5943600" cy="4572000"/>
                     </a:xfrm>
                     <a:prstGeom prst="rect">
                       <a:avLst/>
@@ -52,7 +52,31 @@
     </w:p>
     <w:p>
       <w:r>
-        <w:t xml:space="preserve">Figure X. Comparing forecasts of the ISD exponent (densities) to future collected samples (dots). The densities show posterior predictions of lambda based on models using body sizes collected from 2016 through 2021. Vertical lines show the median, 80% and 95% quantiles (95% quantiles are small). Dots show the modeled lambda values from samples collected in 2022, along with their 95% </w:t>
+        <w:t xml:space="preserve">Figure X. Comparing forecasts </w:t>
+      </w:r>
+      <w:r>
+        <w:t xml:space="preserve">(densities0 </w:t>
+      </w:r>
+      <w:r>
+        <w:t xml:space="preserve">to future collected samples (dots). The densities show posterior predictions of </w:t>
+      </w:r>
+      <w:r>
+        <w:t xml:space="preserve">a) </w:t>
+      </w:r>
+      <w:r>
+        <w:t>lambda</w:t>
+      </w:r>
+      <w:r>
+        <w:t xml:space="preserve"> or b) natural-log of total community mass</w:t>
+      </w:r>
+      <w:r>
+        <w:t xml:space="preserve"> based on models using body sizes collected from 2016 through 2021. Vertical lines show the median, 80% and 95% quantiles (95% quantiles are small). Dots show the lambda </w:t>
+      </w:r>
+      <w:r>
+        <w:t xml:space="preserve">or biomass </w:t>
+      </w:r>
+      <w:r>
+        <w:t xml:space="preserve">values from samples collected in 2022, along with their 95% </w:t>
       </w:r>
       <w:proofErr w:type="spellStart"/>
       <w:r>
@@ -60,19 +84,16 @@
       </w:r>
       <w:proofErr w:type="spellEnd"/>
       <w:r>
+        <w:t xml:space="preserve"> (for lambda)</w:t>
+      </w:r>
+      <w:r>
         <w:t>. All samples are within the 95% prediction intervals of the predictions, and 8/9 samples are within the 90%</w:t>
       </w:r>
       <w:r>
-        <w:t xml:space="preserve"> intervals. The exception is the sample at Sycamore Creek (SYCA), which also has the smallest sample size (n = 26 body sizes) and is thus likely not an accurate representation of</w:t>
+        <w:t xml:space="preserve"> intervals. </w:t>
       </w:r>
       <w:bookmarkStart w:id="0" w:name="_GoBack"/>
       <w:bookmarkEnd w:id="0"/>
-      <w:r>
-        <w:t xml:space="preserve"> lambda at that site.</w:t>
-      </w:r>
-      <w:r>
-        <w:t xml:space="preserve">   </w:t>
-      </w:r>
     </w:p>
     <w:sectPr>
       <w:pgSz w:w="12240" w:h="15840"/>
@@ -808,6 +829,21 @@
 </file>
 
 <file path=customXml/item1.xml><?xml version="1.0" encoding="utf-8"?>
+<p:properties xmlns:p="http://schemas.microsoft.com/office/2006/metadata/properties" xmlns:xsi="http://www.w3.org/2001/XMLSchema-instance" xmlns:pc="http://schemas.microsoft.com/office/infopath/2007/PartnerControls">
+  <documentManagement/>
+</p:properties>
+</file>
+
+<file path=customXml/item2.xml><?xml version="1.0" encoding="utf-8"?>
+<?mso-contentType ?>
+<FormTemplates xmlns="http://schemas.microsoft.com/sharepoint/v3/contenttype/forms">
+  <Display>DocumentLibraryForm</Display>
+  <Edit>DocumentLibraryForm</Edit>
+  <New>DocumentLibraryForm</New>
+</FormTemplates>
+</file>
+
+<file path=customXml/item3.xml><?xml version="1.0" encoding="utf-8"?>
 <ct:contentTypeSchema xmlns:ct="http://schemas.microsoft.com/office/2006/metadata/contentType" xmlns:ma="http://schemas.microsoft.com/office/2006/metadata/properties/metaAttributes" ct:_="" ma:_="" ma:contentTypeName="Document" ma:contentTypeID="0x01010010D08B74DB13F641A1FB2572219BFE55" ma:contentTypeVersion="15" ma:contentTypeDescription="Create a new document." ma:contentTypeScope="" ma:versionID="d72e6b404a86689d5149284bbb843f28">
   <xsd:schema xmlns:xsd="http://www.w3.org/2001/XMLSchema" xmlns:xs="http://www.w3.org/2001/XMLSchema" xmlns:p="http://schemas.microsoft.com/office/2006/metadata/properties" xmlns:ns3="26133458-dd6b-4323-9224-444c1d830d6d" xmlns:ns4="ab955a96-761f-4c96-a6fc-04b9ce4c53f5" targetNamespace="http://schemas.microsoft.com/office/2006/metadata/properties" ma:root="true" ma:fieldsID="2fd11072b5cff02776c944f38ca4696e" ns3:_="" ns4:_="">
     <xsd:import namespace="26133458-dd6b-4323-9224-444c1d830d6d"/>
@@ -1044,22 +1080,32 @@
 </ct:contentTypeSchema>
 </file>
 
-<file path=customXml/item2.xml><?xml version="1.0" encoding="utf-8"?>
-<?mso-contentType ?>
-<FormTemplates xmlns="http://schemas.microsoft.com/sharepoint/v3/contenttype/forms">
-  <Display>DocumentLibraryForm</Display>
-  <Edit>DocumentLibraryForm</Edit>
-  <New>DocumentLibraryForm</New>
-</FormTemplates>
+<file path=customXml/itemProps1.xml><?xml version="1.0" encoding="utf-8"?>
+<ds:datastoreItem xmlns:ds="http://schemas.openxmlformats.org/officeDocument/2006/customXml" ds:itemID="{2216D126-C3F1-4A01-BEEA-03CD960C9B96}">
+  <ds:schemaRefs>
+    <ds:schemaRef ds:uri="http://schemas.microsoft.com/office/2006/metadata/properties"/>
+    <ds:schemaRef ds:uri="ab955a96-761f-4c96-a6fc-04b9ce4c53f5"/>
+    <ds:schemaRef ds:uri="26133458-dd6b-4323-9224-444c1d830d6d"/>
+    <ds:schemaRef ds:uri="http://purl.org/dc/terms/"/>
+    <ds:schemaRef ds:uri="http://schemas.openxmlformats.org/package/2006/metadata/core-properties"/>
+    <ds:schemaRef ds:uri="http://schemas.microsoft.com/office/2006/documentManagement/types"/>
+    <ds:schemaRef ds:uri="http://schemas.microsoft.com/office/infopath/2007/PartnerControls"/>
+    <ds:schemaRef ds:uri="http://purl.org/dc/elements/1.1/"/>
+    <ds:schemaRef ds:uri="http://www.w3.org/XML/1998/namespace"/>
+    <ds:schemaRef ds:uri="http://purl.org/dc/dcmitype/"/>
+  </ds:schemaRefs>
+</ds:datastoreItem>
 </file>
 
-<file path=customXml/item3.xml><?xml version="1.0" encoding="utf-8"?>
-<p:properties xmlns:p="http://schemas.microsoft.com/office/2006/metadata/properties" xmlns:xsi="http://www.w3.org/2001/XMLSchema-instance" xmlns:pc="http://schemas.microsoft.com/office/infopath/2007/PartnerControls">
-  <documentManagement/>
-</p:properties>
+<file path=customXml/itemProps2.xml><?xml version="1.0" encoding="utf-8"?>
+<ds:datastoreItem xmlns:ds="http://schemas.openxmlformats.org/officeDocument/2006/customXml" ds:itemID="{E574E729-3BE6-4043-8053-C27FC58C3284}">
+  <ds:schemaRefs>
+    <ds:schemaRef ds:uri="http://schemas.microsoft.com/sharepoint/v3/contenttype/forms"/>
+  </ds:schemaRefs>
+</ds:datastoreItem>
 </file>
 
-<file path=customXml/itemProps1.xml><?xml version="1.0" encoding="utf-8"?>
+<file path=customXml/itemProps3.xml><?xml version="1.0" encoding="utf-8"?>
 <ds:datastoreItem xmlns:ds="http://schemas.openxmlformats.org/officeDocument/2006/customXml" ds:itemID="{D13E076C-2D02-45E0-822F-5500C65C6E35}">
   <ds:schemaRefs>
     <ds:schemaRef ds:uri="http://schemas.microsoft.com/office/2006/metadata/contentType"/>
@@ -1076,29 +1122,4 @@
     <ds:schemaRef ds:uri="http://schemas.microsoft.com/internal/obd"/>
   </ds:schemaRefs>
 </ds:datastoreItem>
-</file>
-
-<file path=customXml/itemProps2.xml><?xml version="1.0" encoding="utf-8"?>
-<ds:datastoreItem xmlns:ds="http://schemas.openxmlformats.org/officeDocument/2006/customXml" ds:itemID="{E574E729-3BE6-4043-8053-C27FC58C3284}">
-  <ds:schemaRefs>
-    <ds:schemaRef ds:uri="http://schemas.microsoft.com/sharepoint/v3/contenttype/forms"/>
-  </ds:schemaRefs>
-</ds:datastoreItem>
-</file>
-
-<file path=customXml/itemProps3.xml><?xml version="1.0" encoding="utf-8"?>
-<ds:datastoreItem xmlns:ds="http://schemas.openxmlformats.org/officeDocument/2006/customXml" ds:itemID="{2216D126-C3F1-4A01-BEEA-03CD960C9B96}">
-  <ds:schemaRefs>
-    <ds:schemaRef ds:uri="http://purl.org/dc/terms/"/>
-    <ds:schemaRef ds:uri="http://schemas.openxmlformats.org/package/2006/metadata/core-properties"/>
-    <ds:schemaRef ds:uri="http://schemas.microsoft.com/office/2006/documentManagement/types"/>
-    <ds:schemaRef ds:uri="http://schemas.microsoft.com/office/infopath/2007/PartnerControls"/>
-    <ds:schemaRef ds:uri="http://purl.org/dc/elements/1.1/"/>
-    <ds:schemaRef ds:uri="http://schemas.microsoft.com/office/2006/metadata/properties"/>
-    <ds:schemaRef ds:uri="ab955a96-761f-4c96-a6fc-04b9ce4c53f5"/>
-    <ds:schemaRef ds:uri="26133458-dd6b-4323-9224-444c1d830d6d"/>
-    <ds:schemaRef ds:uri="http://www.w3.org/XML/1998/namespace"/>
-    <ds:schemaRef ds:uri="http://purl.org/dc/dcmitype/"/>
-  </ds:schemaRefs>
-</ds:datastoreItem>
 </file>
</xml_diff>